<commit_message>
Added new apis in File & FileImport documents
</commit_message>
<xml_diff>
--- a/ngb-api/FILE_API_v1.0.docx
+++ b/ngb-api/FILE_API_v1.0.docx
@@ -41,7 +41,17 @@
           <w:sz w:val="20"/>
           <w:szCs w:val="20"/>
         </w:rPr>
-        <w:t>API DOCUMENTATION FOR URJAS BASED PMR APPLICATION</w:t>
+        <w:t xml:space="preserve">API DOCUMENTATION FOR </w:t>
+      </w:r>
+      <w:r>
+        <w:rPr>
+          <w:rFonts w:ascii="Courier New" w:eastAsia="Times New Roman" w:hAnsi="Courier New" w:cs="Courier New"/>
+          <w:b/>
+          <w:color w:val="000000"/>
+          <w:sz w:val="20"/>
+          <w:szCs w:val="20"/>
+        </w:rPr>
+        <w:t>FILE</w:t>
       </w:r>
       <w:r>
         <w:rPr>
@@ -923,25 +933,26 @@
           <w:sz w:val="20"/>
           <w:szCs w:val="20"/>
         </w:rPr>
-        <w:t>FILE</w:t>
-      </w:r>
-      <w:r>
-        <w:rPr>
-          <w:rFonts w:ascii="Courier New" w:eastAsia="Times New Roman" w:hAnsi="Courier New" w:cs="Courier New"/>
-          <w:color w:val="000000"/>
-          <w:sz w:val="20"/>
-          <w:szCs w:val="20"/>
-        </w:rPr>
-        <w:t xml:space="preserve"> </w:t>
-      </w:r>
-      <w:r>
-        <w:rPr>
-          <w:rFonts w:ascii="Courier New" w:eastAsia="Times New Roman" w:hAnsi="Courier New" w:cs="Courier New"/>
-          <w:color w:val="000000"/>
-          <w:sz w:val="20"/>
-          <w:szCs w:val="20"/>
-        </w:rPr>
-        <w:t>(bytes) by File’s ID</w:t>
+        <w:t>FILE (</w:t>
+      </w:r>
+      <w:r>
+        <w:rPr>
+          <w:rFonts w:ascii="Courier New" w:eastAsia="Times New Roman" w:hAnsi="Courier New" w:cs="Courier New"/>
+          <w:b/>
+          <w:color w:val="000000"/>
+          <w:sz w:val="20"/>
+          <w:szCs w:val="20"/>
+        </w:rPr>
+        <w:t>bytes</w:t>
+      </w:r>
+      <w:r>
+        <w:rPr>
+          <w:rFonts w:ascii="Courier New" w:eastAsia="Times New Roman" w:hAnsi="Courier New" w:cs="Courier New"/>
+          <w:color w:val="000000"/>
+          <w:sz w:val="20"/>
+          <w:szCs w:val="20"/>
+        </w:rPr>
+        <w:t>) by File’s ID</w:t>
       </w:r>
       <w:r>
         <w:rPr>
@@ -1265,17 +1276,20 @@
           <w:sz w:val="20"/>
           <w:szCs w:val="20"/>
         </w:rPr>
-        <w:t>FILE</w:t>
-      </w:r>
-      <w:r>
-        <w:rPr>
-          <w:rFonts w:ascii="Courier New" w:eastAsia="Times New Roman" w:hAnsi="Courier New" w:cs="Courier New"/>
-          <w:color w:val="000000"/>
-          <w:sz w:val="20"/>
-          <w:szCs w:val="20"/>
-        </w:rPr>
-        <w:t xml:space="preserve"> Object</w:t>
-      </w:r>
+        <w:t xml:space="preserve">FILE </w:t>
+      </w:r>
+      <w:bookmarkStart w:id="0" w:name="_GoBack"/>
+      <w:r>
+        <w:rPr>
+          <w:rFonts w:ascii="Courier New" w:eastAsia="Times New Roman" w:hAnsi="Courier New" w:cs="Courier New"/>
+          <w:b/>
+          <w:color w:val="000000"/>
+          <w:sz w:val="20"/>
+          <w:szCs w:val="20"/>
+        </w:rPr>
+        <w:t>Object</w:t>
+      </w:r>
+      <w:bookmarkEnd w:id="0"/>
       <w:r>
         <w:rPr>
           <w:rFonts w:ascii="Courier New" w:eastAsia="Times New Roman" w:hAnsi="Courier New" w:cs="Courier New"/>
@@ -1365,15 +1379,7 @@
           <w:sz w:val="20"/>
           <w:szCs w:val="20"/>
         </w:rPr>
-        <w:t xml:space="preserve">&gt; </w:t>
-      </w:r>
-      <w:r>
-        <w:rPr>
-          <w:rFonts w:ascii="Courier New" w:eastAsia="Times New Roman" w:hAnsi="Courier New" w:cs="Courier New"/>
-          <w:sz w:val="20"/>
-          <w:szCs w:val="20"/>
-        </w:rPr>
-        <w:t xml:space="preserve">   </w:t>
+        <w:t xml:space="preserve">&gt;    </w:t>
       </w:r>
     </w:p>
     <w:p>
@@ -2090,16 +2096,7 @@
           <w:sz w:val="20"/>
           <w:szCs w:val="20"/>
         </w:rPr>
-        <w:t xml:space="preserve">Upload </w:t>
-      </w:r>
-      <w:r>
-        <w:rPr>
-          <w:rFonts w:ascii="Courier New" w:eastAsia="Times New Roman" w:hAnsi="Courier New" w:cs="Courier New"/>
-          <w:color w:val="000000"/>
-          <w:sz w:val="20"/>
-          <w:szCs w:val="20"/>
-        </w:rPr>
-        <w:t>Spot Bill Import</w:t>
+        <w:t>Upload Spot Bill Import</w:t>
       </w:r>
       <w:r>
         <w:rPr>
@@ -2215,15 +2212,7 @@
           <w:sz w:val="20"/>
           <w:szCs w:val="20"/>
         </w:rPr>
-        <w:t xml:space="preserve">   </w:t>
-      </w:r>
-      <w:r>
-        <w:rPr>
-          <w:rFonts w:ascii="Courier New" w:eastAsia="Times New Roman" w:hAnsi="Courier New" w:cs="Courier New"/>
-          <w:sz w:val="20"/>
-          <w:szCs w:val="20"/>
-        </w:rPr>
-        <w:t xml:space="preserve">       </w:t>
+        <w:t xml:space="preserve">          </w:t>
       </w:r>
     </w:p>
     <w:p>
@@ -2556,8 +2545,6 @@
           <w:szCs w:val="20"/>
         </w:rPr>
       </w:pPr>
-      <w:bookmarkStart w:id="0" w:name="_GoBack"/>
-      <w:bookmarkEnd w:id="0"/>
     </w:p>
     <w:p>
       <w:pPr>
@@ -4057,7 +4044,7 @@
 </file>
 
 <file path=customXml/itemProps1.xml><?xml version="1.0" encoding="utf-8"?>
-<ds:datastoreItem xmlns:ds="http://schemas.openxmlformats.org/officeDocument/2006/customXml" ds:itemID="{623FC552-DF36-494C-91F6-C5D8CC414184}">
+<ds:datastoreItem xmlns:ds="http://schemas.openxmlformats.org/officeDocument/2006/customXml" ds:itemID="{F13022C1-EEE2-4AD7-9509-E27C1FF70D2E}">
   <ds:schemaRefs>
     <ds:schemaRef ds:uri="http://schemas.openxmlformats.org/officeDocument/2006/bibliography"/>
   </ds:schemaRefs>

</xml_diff>